<commit_message>
ajout de la fonction de validation de contrat
</commit_message>
<xml_diff>
--- a/ApprentiStageDjango/documents/documents/Convention_etu456_etu456.docx
+++ b/ApprentiStageDjango/documents/documents/Convention_etu456_etu456.docx
@@ -1226,30 +1226,677 @@
             </w:tcBorders>
           </w:tcPr>
           <w:p>
-            <w:r>
-              <w:t>2  -   L’ORGANISME D’ACCUEIL</w:t>
-              <w:br/>
-              <w:br/>
-              <w:t>Nom : teys</w:t>
-              <w:br/>
-              <w:t>Adresse :  knj;</w:t>
-              <w:br/>
+            <w:pPr>
+              <w:keepNext w:val="0"/>
+              <w:keepLines w:val="0"/>
+              <w:pageBreakBefore w:val="0"/>
+              <w:widowControl w:val="0"/>
+              <w:pBdr>
+                <w:top w:space="0" w:sz="0" w:val="nil"/>
+                <w:left w:space="0" w:sz="0" w:val="nil"/>
+                <w:bottom w:space="0" w:sz="0" w:val="nil"/>
+                <w:right w:space="0" w:sz="0" w:val="nil"/>
+                <w:between w:space="0" w:sz="0" w:val="nil"/>
+              </w:pBdr>
+              <w:shd w:fill="auto" w:val="clear"/>
+              <w:spacing w:after="0" w:before="0" w:line="240" w:lineRule="auto"/>
+              <w:ind w:left="0" w:right="0" w:firstLine="0"/>
+              <w:jc w:val="center"/>
+              <w:rPr>
+                <w:rFonts w:ascii="Calibri" w:cs="Calibri" w:eastAsia="Calibri" w:hAnsi="Calibri"/>
+                <w:b w:val="1"/>
+                <w:i w:val="0"/>
+                <w:smallCaps w:val="0"/>
+                <w:strike w:val="0"/>
+                <w:color w:val="000000"/>
+                <w:sz w:val="16"/>
+                <w:szCs w:val="16"/>
+                <w:u w:val="single"/>
+                <w:shd w:fill="auto" w:val="clear"/>
+                <w:vertAlign w:val="baseline"/>
+              </w:rPr>
+            </w:pPr>
+            <w:r>
+              <w:rPr>
+                <w:rFonts w:ascii="Calibri" w:cs="Calibri" w:eastAsia="Calibri" w:hAnsi="Calibri"/>
+                <w:b w:val="1"/>
+                <w:i w:val="0"/>
+                <w:smallCaps w:val="0"/>
+                <w:strike w:val="0"/>
+                <w:color w:val="000000"/>
+                <w:sz w:val="16"/>
+                <w:szCs w:val="16"/>
+                <w:u w:val="single"/>
+                <w:shd w:fill="auto" w:val="clear"/>
+                <w:vertAlign w:val="baseline"/>
+                <w:rtl w:val="0"/>
+              </w:rPr>
+              <w:t xml:space="preserve">2  -   L’ORGANISME D’ACCUEIL</w:t>
+            </w:r>
+          </w:p>
+          <w:p>
+            <w:pPr>
+              <w:keepNext w:val="0"/>
+              <w:keepLines w:val="0"/>
+              <w:pageBreakBefore w:val="0"/>
+              <w:widowControl w:val="0"/>
+              <w:pBdr>
+                <w:top w:space="0" w:sz="0" w:val="nil"/>
+                <w:left w:space="0" w:sz="0" w:val="nil"/>
+                <w:bottom w:space="0" w:sz="0" w:val="nil"/>
+                <w:right w:space="0" w:sz="0" w:val="nil"/>
+                <w:between w:space="0" w:sz="0" w:val="nil"/>
+              </w:pBdr>
+              <w:shd w:fill="auto" w:val="clear"/>
+              <w:spacing w:after="0" w:before="0" w:line="240" w:lineRule="auto"/>
+              <w:ind w:left="0" w:right="0" w:firstLine="0"/>
+              <w:jc w:val="both"/>
+              <w:rPr>
+                <w:rFonts w:ascii="Calibri" w:cs="Calibri" w:eastAsia="Calibri" w:hAnsi="Calibri"/>
+                <w:b w:val="0"/>
+                <w:i w:val="0"/>
+                <w:smallCaps w:val="0"/>
+                <w:strike w:val="0"/>
+                <w:color w:val="000000"/>
+                <w:sz w:val="16"/>
+                <w:szCs w:val="16"/>
+                <w:u w:val="none"/>
+                <w:shd w:fill="auto" w:val="clear"/>
+                <w:vertAlign w:val="baseline"/>
+              </w:rPr>
+            </w:pPr>
+            <w:r>
+              <w:rPr>
+                <w:rtl w:val="0"/>
+              </w:rPr>
+            </w:r>
+          </w:p>
+          <w:p>
+            <w:pPr>
+              <w:keepNext w:val="0"/>
+              <w:keepLines w:val="0"/>
+              <w:pageBreakBefore w:val="0"/>
+              <w:widowControl w:val="0"/>
+              <w:pBdr>
+                <w:top w:space="0" w:sz="0" w:val="nil"/>
+                <w:left w:space="0" w:sz="0" w:val="nil"/>
+                <w:bottom w:space="0" w:sz="0" w:val="nil"/>
+                <w:right w:space="0" w:sz="0" w:val="nil"/>
+                <w:between w:space="0" w:sz="0" w:val="nil"/>
+              </w:pBdr>
+              <w:shd w:fill="auto" w:val="clear"/>
+              <w:spacing w:after="0" w:before="0" w:line="276" w:lineRule="auto"/>
+              <w:ind w:left="0" w:right="0" w:firstLine="0"/>
+              <w:jc w:val="both"/>
+              <w:rPr>
+                <w:rFonts w:ascii="Calibri" w:cs="Calibri" w:eastAsia="Calibri" w:hAnsi="Calibri"/>
+                <w:b w:val="0"/>
+                <w:i w:val="0"/>
+                <w:smallCaps w:val="0"/>
+                <w:strike w:val="0"/>
+                <w:color w:val="000000"/>
+                <w:sz w:val="16"/>
+                <w:szCs w:val="16"/>
+                <w:u w:val="none"/>
+                <w:shd w:fill="auto" w:val="clear"/>
+                <w:vertAlign w:val="baseline"/>
+              </w:rPr>
+            </w:pPr>
+            <w:r>
+              <w:rPr>
+                <w:rFonts w:ascii="Calibri" w:cs="Calibri" w:eastAsia="Calibri" w:hAnsi="Calibri"/>
+                <w:b w:val="0"/>
+                <w:i w:val="0"/>
+                <w:smallCaps w:val="0"/>
+                <w:strike w:val="0"/>
+                <w:color w:val="000000"/>
+                <w:sz w:val="16"/>
+                <w:szCs w:val="16"/>
+                <w:u w:val="none"/>
+                <w:shd w:fill="auto" w:val="clear"/>
+                <w:vertAlign w:val="baseline"/>
+                <w:rtl w:val="0"/>
+              </w:rPr>
+              <w:t xml:space="preserve">Nom </w:t>
+            </w:r>
+            <w:r>
+              <w:rPr>
+                <w:rFonts w:ascii="Calibri" w:cs="Calibri" w:eastAsia="Calibri" w:hAnsi="Calibri"/>
+                <w:sz w:val="16"/>
+                <w:szCs w:val="16"/>
+                <w:rtl w:val="0"/>
+              </w:rPr>
+              <w:t xml:space="preserve">: </w:t>
+            </w:r>
+            <w:r>
+              <w:rPr>
+                <w:rFonts w:ascii="Roboto Mono" w:cs="Roboto Mono" w:eastAsia="Roboto Mono" w:hAnsi="Roboto Mono"/>
+                <w:color w:val="188038"/>
+                <w:sz w:val="16"/>
+                <w:szCs w:val="16"/>
+                <w:rtl w:val="0"/>
+              </w:rPr>
+              <w:t xml:space="preserve">{{ nom_entreprise }}</w:t>
+            </w:r>
+            <w:r>
+              <w:rPr>
+                <w:rtl w:val="0"/>
+              </w:rPr>
+            </w:r>
+          </w:p>
+          <w:p>
+            <w:pPr>
+              <w:keepNext w:val="0"/>
+              <w:keepLines w:val="0"/>
+              <w:pageBreakBefore w:val="0"/>
+              <w:widowControl w:val="0"/>
+              <w:pBdr>
+                <w:top w:space="0" w:sz="0" w:val="nil"/>
+                <w:left w:space="0" w:sz="0" w:val="nil"/>
+                <w:bottom w:space="0" w:sz="0" w:val="nil"/>
+                <w:right w:space="0" w:sz="0" w:val="nil"/>
+                <w:between w:space="0" w:sz="0" w:val="nil"/>
+              </w:pBdr>
+              <w:shd w:fill="auto" w:val="clear"/>
+              <w:spacing w:after="0" w:before="0" w:line="276" w:lineRule="auto"/>
+              <w:ind w:left="0" w:right="0" w:firstLine="0"/>
+              <w:jc w:val="both"/>
+              <w:rPr>
+                <w:rFonts w:ascii="Calibri" w:cs="Calibri" w:eastAsia="Calibri" w:hAnsi="Calibri"/>
+                <w:sz w:val="16"/>
+                <w:szCs w:val="16"/>
+              </w:rPr>
+            </w:pPr>
+            <w:r>
+              <w:rPr>
+                <w:rFonts w:ascii="Calibri" w:cs="Calibri" w:eastAsia="Calibri" w:hAnsi="Calibri"/>
+                <w:b w:val="0"/>
+                <w:i w:val="0"/>
+                <w:smallCaps w:val="0"/>
+                <w:strike w:val="0"/>
+                <w:color w:val="000000"/>
+                <w:sz w:val="16"/>
+                <w:szCs w:val="16"/>
+                <w:u w:val="none"/>
+                <w:shd w:fill="auto" w:val="clear"/>
+                <w:vertAlign w:val="baseline"/>
+                <w:rtl w:val="0"/>
+              </w:rPr>
+              <w:t xml:space="preserve">Adresse :  </w:t>
+            </w:r>
+            <w:r>
+              <w:rPr>
+                <w:rFonts w:ascii="Roboto Mono" w:cs="Roboto Mono" w:eastAsia="Roboto Mono" w:hAnsi="Roboto Mono"/>
+                <w:color w:val="188038"/>
+                <w:sz w:val="16"/>
+                <w:szCs w:val="16"/>
+                <w:rtl w:val="0"/>
+              </w:rPr>
+              <w:t xml:space="preserve">{{ adresse_entreprise }}</w:t>
+            </w:r>
+            <w:r>
+              <w:rPr>
+                <w:rtl w:val="0"/>
+              </w:rPr>
+            </w:r>
+          </w:p>
+          <w:p>
+            <w:pPr>
+              <w:keepNext w:val="0"/>
+              <w:keepLines w:val="0"/>
+              <w:pageBreakBefore w:val="0"/>
+              <w:widowControl w:val="0"/>
+              <w:pBdr>
+                <w:top w:space="0" w:sz="0" w:val="nil"/>
+                <w:left w:space="0" w:sz="0" w:val="nil"/>
+                <w:bottom w:space="0" w:sz="0" w:val="nil"/>
+                <w:right w:space="0" w:sz="0" w:val="nil"/>
+                <w:between w:space="0" w:sz="0" w:val="nil"/>
+              </w:pBdr>
+              <w:shd w:fill="auto" w:val="clear"/>
+              <w:spacing w:after="0" w:before="0" w:line="276" w:lineRule="auto"/>
+              <w:ind w:left="0" w:right="0" w:firstLine="0"/>
+              <w:jc w:val="both"/>
+              <w:rPr>
+                <w:rFonts w:ascii="Calibri" w:cs="Calibri" w:eastAsia="Calibri" w:hAnsi="Calibri"/>
+                <w:b w:val="0"/>
+                <w:i w:val="0"/>
+                <w:smallCaps w:val="0"/>
+                <w:strike w:val="0"/>
+                <w:color w:val="000000"/>
+                <w:sz w:val="16"/>
+                <w:szCs w:val="16"/>
+                <w:u w:val="none"/>
+                <w:shd w:fill="auto" w:val="clear"/>
+                <w:vertAlign w:val="baseline"/>
+              </w:rPr>
+            </w:pPr>
+            <w:r>
+              <w:rPr>
+                <w:rFonts w:ascii="Calibri" w:cs="Calibri" w:eastAsia="Calibri" w:hAnsi="Calibri"/>
+                <w:b w:val="0"/>
+                <w:i w:val="0"/>
+                <w:smallCaps w:val="0"/>
+                <w:strike w:val="0"/>
+                <w:color w:val="000000"/>
+                <w:sz w:val="16"/>
+                <w:szCs w:val="16"/>
+                <w:u w:val="none"/>
+                <w:shd w:fill="auto" w:val="clear"/>
+                <w:vertAlign w:val="baseline"/>
+                <w:rtl w:val="0"/>
+              </w:rPr>
               <w:t xml:space="preserve">Représenté par (nom du signataire de la convention) : </w:t>
-              <w:br/>
-              <w:t>resp1</w:t>
-              <w:br/>
-              <w:br/>
+            </w:r>
+          </w:p>
+          <w:p>
+            <w:pPr>
+              <w:keepNext w:val="0"/>
+              <w:keepLines w:val="0"/>
+              <w:pageBreakBefore w:val="0"/>
+              <w:widowControl w:val="0"/>
+              <w:pBdr>
+                <w:top w:space="0" w:sz="0" w:val="nil"/>
+                <w:left w:space="0" w:sz="0" w:val="nil"/>
+                <w:bottom w:space="0" w:sz="0" w:val="nil"/>
+                <w:right w:space="0" w:sz="0" w:val="nil"/>
+                <w:between w:space="0" w:sz="0" w:val="nil"/>
+              </w:pBdr>
+              <w:shd w:fill="auto" w:val="clear"/>
+              <w:spacing w:after="0" w:before="0" w:line="276" w:lineRule="auto"/>
+              <w:ind w:left="0" w:right="0" w:firstLine="0"/>
+              <w:jc w:val="both"/>
+              <w:rPr>
+                <w:rFonts w:ascii="Calibri" w:cs="Calibri" w:eastAsia="Calibri" w:hAnsi="Calibri"/>
+                <w:sz w:val="16"/>
+                <w:szCs w:val="16"/>
+              </w:rPr>
+            </w:pPr>
+            <w:r>
+              <w:rPr>
+                <w:rFonts w:ascii="Roboto Mono" w:cs="Roboto Mono" w:eastAsia="Roboto Mono" w:hAnsi="Roboto Mono"/>
+                <w:color w:val="188038"/>
+                <w:sz w:val="16"/>
+                <w:szCs w:val="16"/>
+                <w:rtl w:val="0"/>
+              </w:rPr>
+              <w:t xml:space="preserve">{{ nom_responsable }}</w:t>
+            </w:r>
+            <w:r>
+              <w:rPr>
+                <w:rtl w:val="0"/>
+              </w:rPr>
+            </w:r>
+          </w:p>
+          <w:p>
+            <w:pPr>
+              <w:keepNext w:val="0"/>
+              <w:keepLines w:val="0"/>
+              <w:pageBreakBefore w:val="0"/>
+              <w:widowControl w:val="0"/>
+              <w:pBdr>
+                <w:top w:space="0" w:sz="0" w:val="nil"/>
+                <w:left w:space="0" w:sz="0" w:val="nil"/>
+                <w:bottom w:space="0" w:sz="0" w:val="nil"/>
+                <w:right w:space="0" w:sz="0" w:val="nil"/>
+                <w:between w:space="0" w:sz="0" w:val="nil"/>
+              </w:pBdr>
+              <w:shd w:fill="auto" w:val="clear"/>
+              <w:spacing w:after="0" w:before="0" w:line="276" w:lineRule="auto"/>
+              <w:ind w:left="0" w:right="0" w:firstLine="0"/>
+              <w:jc w:val="both"/>
+              <w:rPr>
+                <w:rFonts w:ascii="Calibri" w:cs="Calibri" w:eastAsia="Calibri" w:hAnsi="Calibri"/>
+                <w:sz w:val="16"/>
+                <w:szCs w:val="16"/>
+              </w:rPr>
+            </w:pPr>
+            <w:r>
+              <w:rPr>
+                <w:rtl w:val="0"/>
+              </w:rPr>
+            </w:r>
+          </w:p>
+          <w:p>
+            <w:pPr>
+              <w:keepNext w:val="0"/>
+              <w:keepLines w:val="0"/>
+              <w:pageBreakBefore w:val="0"/>
+              <w:widowControl w:val="0"/>
+              <w:pBdr>
+                <w:top w:space="0" w:sz="0" w:val="nil"/>
+                <w:left w:space="0" w:sz="0" w:val="nil"/>
+                <w:bottom w:space="0" w:sz="0" w:val="nil"/>
+                <w:right w:space="0" w:sz="0" w:val="nil"/>
+                <w:between w:space="0" w:sz="0" w:val="nil"/>
+              </w:pBdr>
+              <w:shd w:fill="auto" w:val="clear"/>
+              <w:spacing w:after="0" w:before="0" w:line="276" w:lineRule="auto"/>
+              <w:ind w:left="0" w:right="0" w:firstLine="0"/>
+              <w:jc w:val="both"/>
+              <w:rPr>
+                <w:rFonts w:ascii="Calibri" w:cs="Calibri" w:eastAsia="Calibri" w:hAnsi="Calibri"/>
+                <w:b w:val="0"/>
+                <w:i w:val="0"/>
+                <w:smallCaps w:val="0"/>
+                <w:strike w:val="0"/>
+                <w:color w:val="000000"/>
+                <w:sz w:val="16"/>
+                <w:szCs w:val="16"/>
+                <w:u w:val="none"/>
+                <w:shd w:fill="auto" w:val="clear"/>
+                <w:vertAlign w:val="baseline"/>
+              </w:rPr>
+            </w:pPr>
+            <w:r>
+              <w:rPr>
+                <w:rFonts w:ascii="Calibri" w:cs="Calibri" w:eastAsia="Calibri" w:hAnsi="Calibri"/>
+                <w:b w:val="0"/>
+                <w:i w:val="0"/>
+                <w:smallCaps w:val="0"/>
+                <w:strike w:val="0"/>
+                <w:color w:val="000000"/>
+                <w:sz w:val="16"/>
+                <w:szCs w:val="16"/>
+                <w:u w:val="none"/>
+                <w:shd w:fill="auto" w:val="clear"/>
+                <w:vertAlign w:val="baseline"/>
+                <w:rtl w:val="0"/>
+              </w:rPr>
               <w:t xml:space="preserve">Qualité du représentant : </w:t>
-              <w:br/>
-              <w:t>Service dans lequel le stage sera effectué:</w:t>
-              <w:br/>
-              <w:t xml:space="preserve">🕿▪ </w:t>
-              <w:br/>
-              <w:t>mél : resp@gmail.com</w:t>
-              <w:br/>
-              <w:br/>
-              <w:t>Lieu du stage : knj;</w:t>
-              <w:br/>
+            </w:r>
+          </w:p>
+          <w:p>
+            <w:pPr>
+              <w:keepNext w:val="0"/>
+              <w:keepLines w:val="0"/>
+              <w:pageBreakBefore w:val="0"/>
+              <w:widowControl w:val="0"/>
+              <w:pBdr>
+                <w:top w:space="0" w:sz="0" w:val="nil"/>
+                <w:left w:space="0" w:sz="0" w:val="nil"/>
+                <w:bottom w:space="0" w:sz="0" w:val="nil"/>
+                <w:right w:space="0" w:sz="0" w:val="nil"/>
+                <w:between w:space="0" w:sz="0" w:val="nil"/>
+              </w:pBdr>
+              <w:shd w:fill="auto" w:val="clear"/>
+              <w:spacing w:after="0" w:before="0" w:line="276" w:lineRule="auto"/>
+              <w:ind w:left="0" w:right="0" w:firstLine="0"/>
+              <w:jc w:val="both"/>
+              <w:rPr>
+                <w:rFonts w:ascii="Calibri" w:cs="Calibri" w:eastAsia="Calibri" w:hAnsi="Calibri"/>
+                <w:b w:val="0"/>
+                <w:i w:val="0"/>
+                <w:smallCaps w:val="0"/>
+                <w:strike w:val="0"/>
+                <w:color w:val="000000"/>
+                <w:sz w:val="16"/>
+                <w:szCs w:val="16"/>
+                <w:u w:val="none"/>
+                <w:shd w:fill="auto" w:val="clear"/>
+                <w:vertAlign w:val="baseline"/>
+              </w:rPr>
+            </w:pPr>
+            <w:r>
+              <w:rPr>
+                <w:rFonts w:ascii="Calibri" w:cs="Calibri" w:eastAsia="Calibri" w:hAnsi="Calibri"/>
+                <w:b w:val="0"/>
+                <w:i w:val="0"/>
+                <w:smallCaps w:val="0"/>
+                <w:strike w:val="0"/>
+                <w:color w:val="000000"/>
+                <w:sz w:val="16"/>
+                <w:szCs w:val="16"/>
+                <w:u w:val="none"/>
+                <w:shd w:fill="auto" w:val="clear"/>
+                <w:vertAlign w:val="baseline"/>
+                <w:rtl w:val="0"/>
+              </w:rPr>
+              <w:t xml:space="preserve">Service dans lequel le stage sera effectué:</w:t>
+            </w:r>
+          </w:p>
+          <w:p>
+            <w:pPr>
+              <w:keepNext w:val="0"/>
+              <w:keepLines w:val="0"/>
+              <w:pageBreakBefore w:val="0"/>
+              <w:widowControl w:val="0"/>
+              <w:pBdr>
+                <w:top w:space="0" w:sz="0" w:val="nil"/>
+                <w:left w:space="0" w:sz="0" w:val="nil"/>
+                <w:bottom w:space="0" w:sz="0" w:val="nil"/>
+                <w:right w:space="0" w:sz="0" w:val="nil"/>
+                <w:between w:space="0" w:sz="0" w:val="nil"/>
+              </w:pBdr>
+              <w:shd w:fill="auto" w:val="clear"/>
+              <w:spacing w:after="0" w:before="0" w:line="276" w:lineRule="auto"/>
+              <w:ind w:left="0" w:right="0" w:firstLine="0"/>
+              <w:jc w:val="both"/>
+              <w:rPr>
+                <w:rFonts w:ascii="Calibri" w:cs="Calibri" w:eastAsia="Calibri" w:hAnsi="Calibri"/>
+                <w:b w:val="0"/>
+                <w:i w:val="0"/>
+                <w:smallCaps w:val="0"/>
+                <w:strike w:val="0"/>
+                <w:color w:val="000000"/>
+                <w:sz w:val="16"/>
+                <w:szCs w:val="16"/>
+                <w:u w:val="none"/>
+                <w:shd w:fill="auto" w:val="clear"/>
+                <w:vertAlign w:val="baseline"/>
+              </w:rPr>
+            </w:pPr>
+            <w:r>
+              <w:rPr>
+                <w:rFonts w:ascii="Noto Sans Symbols" w:cs="Noto Sans Symbols" w:eastAsia="Noto Sans Symbols" w:hAnsi="Noto Sans Symbols"/>
+                <w:b w:val="0"/>
+                <w:i w:val="0"/>
+                <w:smallCaps w:val="0"/>
+                <w:strike w:val="0"/>
+                <w:color w:val="000000"/>
+                <w:sz w:val="16"/>
+                <w:szCs w:val="16"/>
+                <w:u w:val="none"/>
+                <w:shd w:fill="auto" w:val="clear"/>
+                <w:vertAlign w:val="baseline"/>
+                <w:rtl w:val="0"/>
+              </w:rPr>
+              <w:t xml:space="preserve">🕿▪</w:t>
+            </w:r>
+            <w:r>
+              <w:rPr>
+                <w:rFonts w:ascii="Calibri" w:cs="Calibri" w:eastAsia="Calibri" w:hAnsi="Calibri"/>
+                <w:b w:val="0"/>
+                <w:i w:val="0"/>
+                <w:smallCaps w:val="0"/>
+                <w:strike w:val="0"/>
+                <w:color w:val="000000"/>
+                <w:sz w:val="16"/>
+                <w:szCs w:val="16"/>
+                <w:u w:val="none"/>
+                <w:shd w:fill="auto" w:val="clear"/>
+                <w:vertAlign w:val="baseline"/>
+                <w:rtl w:val="0"/>
+              </w:rPr>
+              <w:t xml:space="preserve"> </w:t>
+            </w:r>
+          </w:p>
+          <w:p>
+            <w:pPr>
+              <w:keepNext w:val="0"/>
+              <w:keepLines w:val="0"/>
+              <w:pageBreakBefore w:val="0"/>
+              <w:widowControl w:val="0"/>
+              <w:pBdr>
+                <w:top w:space="0" w:sz="0" w:val="nil"/>
+                <w:left w:space="0" w:sz="0" w:val="nil"/>
+                <w:bottom w:space="0" w:sz="0" w:val="nil"/>
+                <w:right w:space="0" w:sz="0" w:val="nil"/>
+                <w:between w:space="0" w:sz="0" w:val="nil"/>
+              </w:pBdr>
+              <w:shd w:fill="auto" w:val="clear"/>
+              <w:spacing w:after="0" w:before="0" w:line="276" w:lineRule="auto"/>
+              <w:ind w:left="0" w:right="0" w:firstLine="0"/>
+              <w:jc w:val="both"/>
+              <w:rPr>
+                <w:rFonts w:ascii="Calibri" w:cs="Calibri" w:eastAsia="Calibri" w:hAnsi="Calibri"/>
+                <w:sz w:val="16"/>
+                <w:szCs w:val="16"/>
+              </w:rPr>
+            </w:pPr>
+            <w:r>
+              <w:rPr>
+                <w:rFonts w:ascii="Calibri" w:cs="Calibri" w:eastAsia="Calibri" w:hAnsi="Calibri"/>
+                <w:b w:val="0"/>
+                <w:i w:val="0"/>
+                <w:smallCaps w:val="0"/>
+                <w:strike w:val="0"/>
+                <w:color w:val="000000"/>
+                <w:sz w:val="16"/>
+                <w:szCs w:val="16"/>
+                <w:u w:val="none"/>
+                <w:shd w:fill="auto" w:val="clear"/>
+                <w:vertAlign w:val="baseline"/>
+                <w:rtl w:val="0"/>
+              </w:rPr>
+              <w:t xml:space="preserve">mél : </w:t>
+            </w:r>
+            <w:r>
+              <w:rPr>
+                <w:rFonts w:ascii="Roboto Mono" w:cs="Roboto Mono" w:eastAsia="Roboto Mono" w:hAnsi="Roboto Mono"/>
+                <w:color w:val="188038"/>
+                <w:sz w:val="16"/>
+                <w:szCs w:val="16"/>
+                <w:rtl w:val="0"/>
+              </w:rPr>
+              <w:t xml:space="preserve">{{ email_responsable }}</w:t>
+            </w:r>
+            <w:r>
+              <w:rPr>
+                <w:rtl w:val="0"/>
+              </w:rPr>
+            </w:r>
+          </w:p>
+          <w:p>
+            <w:pPr>
+              <w:keepNext w:val="0"/>
+              <w:keepLines w:val="0"/>
+              <w:pageBreakBefore w:val="0"/>
+              <w:widowControl w:val="0"/>
+              <w:pBdr>
+                <w:top w:space="0" w:sz="0" w:val="nil"/>
+                <w:left w:space="0" w:sz="0" w:val="nil"/>
+                <w:bottom w:space="0" w:sz="0" w:val="nil"/>
+                <w:right w:space="0" w:sz="0" w:val="nil"/>
+                <w:between w:space="0" w:sz="0" w:val="nil"/>
+              </w:pBdr>
+              <w:shd w:fill="auto" w:val="clear"/>
+              <w:spacing w:after="0" w:before="0" w:line="276" w:lineRule="auto"/>
+              <w:ind w:left="0" w:right="0" w:firstLine="0"/>
+              <w:jc w:val="both"/>
+              <w:rPr>
+                <w:rFonts w:ascii="Calibri" w:cs="Calibri" w:eastAsia="Calibri" w:hAnsi="Calibri"/>
+                <w:sz w:val="16"/>
+                <w:szCs w:val="16"/>
+              </w:rPr>
+            </w:pPr>
+            <w:r>
+              <w:rPr>
+                <w:rtl w:val="0"/>
+              </w:rPr>
+            </w:r>
+          </w:p>
+          <w:p>
+            <w:pPr>
+              <w:keepNext w:val="0"/>
+              <w:keepLines w:val="0"/>
+              <w:pageBreakBefore w:val="0"/>
+              <w:widowControl w:val="0"/>
+              <w:pBdr>
+                <w:top w:space="0" w:sz="0" w:val="nil"/>
+                <w:left w:space="0" w:sz="0" w:val="nil"/>
+                <w:bottom w:space="0" w:sz="0" w:val="nil"/>
+                <w:right w:space="0" w:sz="0" w:val="nil"/>
+                <w:between w:space="0" w:sz="0" w:val="nil"/>
+              </w:pBdr>
+              <w:shd w:fill="auto" w:val="clear"/>
+              <w:spacing w:after="0" w:before="0" w:line="276" w:lineRule="auto"/>
+              <w:ind w:left="0" w:right="0" w:firstLine="0"/>
+              <w:jc w:val="both"/>
+              <w:rPr>
+                <w:rFonts w:ascii="Calibri" w:cs="Calibri" w:eastAsia="Calibri" w:hAnsi="Calibri"/>
+                <w:sz w:val="16"/>
+                <w:szCs w:val="16"/>
+              </w:rPr>
+            </w:pPr>
+            <w:r>
+              <w:rPr>
+                <w:rFonts w:ascii="Calibri" w:cs="Calibri" w:eastAsia="Calibri" w:hAnsi="Calibri"/>
+                <w:b w:val="0"/>
+                <w:i w:val="0"/>
+                <w:smallCaps w:val="0"/>
+                <w:strike w:val="0"/>
+                <w:color w:val="000000"/>
+                <w:sz w:val="16"/>
+                <w:szCs w:val="16"/>
+                <w:u w:val="none"/>
+                <w:shd w:fill="auto" w:val="clear"/>
+                <w:vertAlign w:val="baseline"/>
+                <w:rtl w:val="0"/>
+              </w:rPr>
+              <w:t xml:space="preserve">Lieu du stage : </w:t>
+            </w:r>
+            <w:r>
+              <w:rPr>
+                <w:rFonts w:ascii="Roboto Mono" w:cs="Roboto Mono" w:eastAsia="Roboto Mono" w:hAnsi="Roboto Mono"/>
+                <w:color w:val="188038"/>
+                <w:sz w:val="16"/>
+                <w:szCs w:val="16"/>
+                <w:rtl w:val="0"/>
+              </w:rPr>
+              <w:t xml:space="preserve">{{ adresse_entreprise }}</w:t>
+            </w:r>
+            <w:r>
+              <w:rPr>
+                <w:rtl w:val="0"/>
+              </w:rPr>
+            </w:r>
+          </w:p>
+          <w:p>
+            <w:pPr>
+              <w:keepNext w:val="0"/>
+              <w:keepLines w:val="0"/>
+              <w:pageBreakBefore w:val="0"/>
+              <w:widowControl w:val="0"/>
+              <w:pBdr>
+                <w:top w:space="0" w:sz="0" w:val="nil"/>
+                <w:left w:space="0" w:sz="0" w:val="nil"/>
+                <w:bottom w:space="0" w:sz="0" w:val="nil"/>
+                <w:right w:space="0" w:sz="0" w:val="nil"/>
+                <w:between w:space="0" w:sz="0" w:val="nil"/>
+              </w:pBdr>
+              <w:shd w:fill="auto" w:val="clear"/>
+              <w:spacing w:after="0" w:before="0" w:line="276" w:lineRule="auto"/>
+              <w:ind w:left="0" w:right="0" w:firstLine="0"/>
+              <w:jc w:val="both"/>
+              <w:rPr>
+                <w:rFonts w:ascii="Calibri" w:cs="Calibri" w:eastAsia="Calibri" w:hAnsi="Calibri"/>
+                <w:b w:val="1"/>
+                <w:i w:val="0"/>
+                <w:smallCaps w:val="0"/>
+                <w:strike w:val="0"/>
+                <w:color w:val="000000"/>
+                <w:sz w:val="16"/>
+                <w:szCs w:val="16"/>
+                <w:u w:val="none"/>
+                <w:shd w:fill="auto" w:val="clear"/>
+                <w:vertAlign w:val="baseline"/>
+              </w:rPr>
+            </w:pPr>
+            <w:r>
+              <w:rPr>
+                <w:rtl w:val="0"/>
+              </w:rPr>
             </w:r>
           </w:p>
         </w:tc>
@@ -1324,24 +1971,691 @@
             </w:tcBorders>
           </w:tcPr>
           <w:p>
-            <w:r>
-              <w:t>3  -  LE  STAGIAIRE</w:t>
-              <w:br/>
-              <w:br/>
-              <w:t>Nom : etu456 Prénom : etu456  Sexe : Sexe : F ☑  M M ◻        Né(e) le : {{ dateNaissance_etudiant }}</w:t>
-              <w:br/>
-              <w:t>Adresse :  15 rue sqnj</w:t>
-              <w:br/>
-              <w:br/>
-              <w:t>🕿: {{ numeroTel_etudiant }}</w:t>
+            <w:pPr>
+              <w:keepNext w:val="0"/>
+              <w:keepLines w:val="0"/>
+              <w:pageBreakBefore w:val="0"/>
+              <w:widowControl w:val="0"/>
+              <w:pBdr>
+                <w:top w:space="0" w:sz="0" w:val="nil"/>
+                <w:left w:space="0" w:sz="0" w:val="nil"/>
+                <w:bottom w:space="0" w:sz="0" w:val="nil"/>
+                <w:right w:space="0" w:sz="0" w:val="nil"/>
+                <w:between w:space="0" w:sz="0" w:val="nil"/>
+              </w:pBdr>
+              <w:shd w:fill="auto" w:val="clear"/>
+              <w:tabs>
+                <w:tab w:val="center" w:leader="none" w:pos="4536"/>
+                <w:tab w:val="right" w:leader="none" w:pos="9072"/>
+              </w:tabs>
+              <w:spacing w:after="0" w:before="120" w:line="240" w:lineRule="auto"/>
+              <w:ind w:left="0" w:right="0" w:firstLine="0"/>
+              <w:jc w:val="center"/>
+              <w:rPr>
+                <w:rFonts w:ascii="Calibri" w:cs="Calibri" w:eastAsia="Calibri" w:hAnsi="Calibri"/>
+                <w:b w:val="0"/>
+                <w:i w:val="0"/>
+                <w:smallCaps w:val="1"/>
+                <w:strike w:val="0"/>
+                <w:color w:val="000000"/>
+                <w:sz w:val="16"/>
+                <w:szCs w:val="16"/>
+                <w:u w:val="none"/>
+                <w:shd w:fill="auto" w:val="clear"/>
+                <w:vertAlign w:val="baseline"/>
+              </w:rPr>
+            </w:pPr>
+            <w:r>
+              <w:rPr>
+                <w:rFonts w:ascii="Calibri" w:cs="Calibri" w:eastAsia="Calibri" w:hAnsi="Calibri"/>
+                <w:b w:val="1"/>
+                <w:i w:val="0"/>
+                <w:smallCaps w:val="1"/>
+                <w:strike w:val="0"/>
+                <w:color w:val="000000"/>
+                <w:sz w:val="16"/>
+                <w:szCs w:val="16"/>
+                <w:u w:val="none"/>
+                <w:shd w:fill="auto" w:val="clear"/>
+                <w:vertAlign w:val="baseline"/>
+                <w:rtl w:val="0"/>
+              </w:rPr>
+              <w:t xml:space="preserve">3  -  </w:t>
+            </w:r>
+            <w:r>
+              <w:rPr>
+                <w:rFonts w:ascii="Calibri" w:cs="Calibri" w:eastAsia="Calibri" w:hAnsi="Calibri"/>
+                <w:b w:val="1"/>
+                <w:i w:val="0"/>
+                <w:smallCaps w:val="1"/>
+                <w:strike w:val="0"/>
+                <w:color w:val="000000"/>
+                <w:sz w:val="16"/>
+                <w:szCs w:val="16"/>
+                <w:u w:val="single"/>
+                <w:shd w:fill="auto" w:val="clear"/>
+                <w:vertAlign w:val="baseline"/>
+                <w:rtl w:val="0"/>
+              </w:rPr>
+              <w:t xml:space="preserve">LE  STAGIAIRE</w:t>
+            </w:r>
+            <w:r>
+              <w:rPr>
+                <w:rtl w:val="0"/>
+              </w:rPr>
+            </w:r>
+          </w:p>
+          <w:p>
+            <w:pPr>
+              <w:keepNext w:val="0"/>
+              <w:keepLines w:val="0"/>
+              <w:pageBreakBefore w:val="0"/>
+              <w:widowControl w:val="0"/>
+              <w:pBdr>
+                <w:top w:space="0" w:sz="0" w:val="nil"/>
+                <w:left w:space="0" w:sz="0" w:val="nil"/>
+                <w:bottom w:space="0" w:sz="0" w:val="nil"/>
+                <w:right w:space="0" w:sz="0" w:val="nil"/>
+                <w:between w:space="0" w:sz="0" w:val="nil"/>
+              </w:pBdr>
+              <w:shd w:fill="auto" w:val="clear"/>
+              <w:tabs>
+                <w:tab w:val="center" w:leader="none" w:pos="4536"/>
+                <w:tab w:val="right" w:leader="none" w:pos="9072"/>
+              </w:tabs>
+              <w:spacing w:after="0" w:before="120" w:line="240" w:lineRule="auto"/>
+              <w:ind w:left="0" w:right="0" w:firstLine="0"/>
+              <w:jc w:val="both"/>
+              <w:rPr>
+                <w:rFonts w:ascii="Calibri" w:cs="Calibri" w:eastAsia="Calibri" w:hAnsi="Calibri"/>
+                <w:b w:val="1"/>
+                <w:i w:val="0"/>
+                <w:smallCaps w:val="1"/>
+                <w:strike w:val="0"/>
+                <w:color w:val="000000"/>
+                <w:sz w:val="16"/>
+                <w:szCs w:val="16"/>
+                <w:u w:val="single"/>
+                <w:shd w:fill="auto" w:val="clear"/>
+                <w:vertAlign w:val="baseline"/>
+              </w:rPr>
+            </w:pPr>
+            <w:r>
+              <w:rPr>
+                <w:rtl w:val="0"/>
+              </w:rPr>
+            </w:r>
+          </w:p>
+          <w:p>
+            <w:pPr>
+              <w:keepNext w:val="0"/>
+              <w:keepLines w:val="0"/>
+              <w:pageBreakBefore w:val="0"/>
+              <w:widowControl w:val="0"/>
+              <w:pBdr>
+                <w:top w:space="0" w:sz="0" w:val="nil"/>
+                <w:left w:space="0" w:sz="0" w:val="nil"/>
+                <w:bottom w:space="0" w:sz="0" w:val="nil"/>
+                <w:right w:space="0" w:sz="0" w:val="nil"/>
+                <w:between w:space="0" w:sz="0" w:val="nil"/>
+              </w:pBdr>
+              <w:shd w:fill="auto" w:val="clear"/>
+              <w:spacing w:after="0" w:before="0" w:line="360" w:lineRule="auto"/>
+              <w:ind w:left="0" w:right="0" w:firstLine="0"/>
+              <w:jc w:val="both"/>
+              <w:rPr>
+                <w:rFonts w:ascii="Calibri" w:cs="Calibri" w:eastAsia="Calibri" w:hAnsi="Calibri"/>
+                <w:b w:val="0"/>
+                <w:i w:val="0"/>
+                <w:smallCaps w:val="0"/>
+                <w:strike w:val="0"/>
+                <w:color w:val="000000"/>
+                <w:sz w:val="16"/>
+                <w:szCs w:val="16"/>
+                <w:u w:val="none"/>
+                <w:shd w:fill="auto" w:val="clear"/>
+                <w:vertAlign w:val="baseline"/>
+              </w:rPr>
+            </w:pPr>
+            <w:r>
+              <w:rPr>
+                <w:rFonts w:ascii="Calibri" w:cs="Calibri" w:eastAsia="Calibri" w:hAnsi="Calibri"/>
+                <w:b w:val="0"/>
+                <w:i w:val="0"/>
+                <w:smallCaps w:val="0"/>
+                <w:strike w:val="0"/>
+                <w:color w:val="000000"/>
+                <w:sz w:val="16"/>
+                <w:szCs w:val="16"/>
+                <w:u w:val="none"/>
+                <w:shd w:fill="auto" w:val="clear"/>
+                <w:vertAlign w:val="baseline"/>
+                <w:rtl w:val="0"/>
+              </w:rPr>
+              <w:t xml:space="preserve">Nom : </w:t>
+            </w:r>
+            <w:r>
+              <w:rPr>
+                <w:rFonts w:ascii="Roboto Mono" w:cs="Roboto Mono" w:eastAsia="Roboto Mono" w:hAnsi="Roboto Mono"/>
+                <w:color w:val="188038"/>
+                <w:sz w:val="16"/>
+                <w:szCs w:val="16"/>
+                <w:rtl w:val="0"/>
+              </w:rPr>
+              <w:t xml:space="preserve">{{ nom_etudiant }} </w:t>
+            </w:r>
+            <w:r>
+              <w:rPr>
+                <w:rFonts w:ascii="Calibri" w:cs="Calibri" w:eastAsia="Calibri" w:hAnsi="Calibri"/>
+                <w:b w:val="0"/>
+                <w:i w:val="0"/>
+                <w:smallCaps w:val="0"/>
+                <w:strike w:val="0"/>
+                <w:color w:val="000000"/>
+                <w:sz w:val="16"/>
+                <w:szCs w:val="16"/>
+                <w:u w:val="none"/>
+                <w:shd w:fill="auto" w:val="clear"/>
+                <w:vertAlign w:val="baseline"/>
+                <w:rtl w:val="0"/>
+              </w:rPr>
+              <w:t xml:space="preserve">Prénom : </w:t>
+            </w:r>
+            <w:r>
+              <w:rPr>
+                <w:rFonts w:ascii="Roboto Mono" w:cs="Roboto Mono" w:eastAsia="Roboto Mono" w:hAnsi="Roboto Mono"/>
+                <w:color w:val="188038"/>
+                <w:sz w:val="16"/>
+                <w:szCs w:val="16"/>
+                <w:rtl w:val="0"/>
+              </w:rPr>
+              <w:t xml:space="preserve">{{ prenom_etudiant }}</w:t>
+            </w:r>
+            <w:r>
+              <w:rPr>
+                <w:rFonts w:ascii="Calibri" w:cs="Calibri" w:eastAsia="Calibri" w:hAnsi="Calibri"/>
+                <w:b w:val="0"/>
+                <w:i w:val="0"/>
+                <w:smallCaps w:val="0"/>
+                <w:strike w:val="0"/>
+                <w:color w:val="000000"/>
+                <w:sz w:val="16"/>
+                <w:szCs w:val="16"/>
+                <w:u w:val="none"/>
+                <w:shd w:fill="auto" w:val="clear"/>
+                <w:vertAlign w:val="baseline"/>
+                <w:rtl w:val="0"/>
+              </w:rPr>
+              <w:t xml:space="preserve">  Sexe : </w:t>
+            </w:r>
+            <w:r>
+              <w:rPr>
+                <w:rFonts w:ascii="Arial Narrow" w:cs="Arial Narrow" w:eastAsia="Arial Narrow" w:hAnsi="Arial Narrow"/>
+                <w:b w:val="0"/>
+                <w:i w:val="0"/>
+                <w:smallCaps w:val="0"/>
+                <w:strike w:val="0"/>
+                <w:color w:val="000000"/>
+                <w:sz w:val="16"/>
+                <w:szCs w:val="16"/>
+                <w:u w:val="none"/>
+                <w:shd w:fill="auto" w:val="clear"/>
+                <w:vertAlign w:val="baseline"/>
+                <w:rtl w:val="0"/>
+              </w:rPr>
+              <w:t xml:space="preserve">Sexe : </w:t>
+            </w:r>
+            <w:r>
+              <w:rPr>
+                <w:rFonts w:ascii="Roboto Mono" w:cs="Roboto Mono" w:eastAsia="Roboto Mono" w:hAnsi="Roboto Mono"/>
+                <w:color w:val="188038"/>
+                <w:sz w:val="16"/>
+                <w:szCs w:val="16"/>
+                <w:rtl w:val="0"/>
+              </w:rPr>
+              <w:t xml:space="preserve">{{ sexeF_etu }}</w:t>
+            </w:r>
+            <w:r>
+              <w:rPr>
+                <w:rFonts w:ascii="Calibri" w:cs="Calibri" w:eastAsia="Calibri" w:hAnsi="Calibri"/>
+                <w:b w:val="0"/>
+                <w:i w:val="0"/>
+                <w:smallCaps w:val="0"/>
+                <w:strike w:val="0"/>
+                <w:color w:val="000000"/>
+                <w:sz w:val="16"/>
+                <w:szCs w:val="16"/>
+                <w:u w:val="none"/>
+                <w:shd w:fill="auto" w:val="clear"/>
+                <w:vertAlign w:val="baseline"/>
+                <w:rtl w:val="0"/>
+              </w:rPr>
+              <w:t xml:space="preserve"> </w:t>
+            </w:r>
+            <w:r>
+              <w:rPr>
+                <w:rFonts w:ascii="Arial Narrow" w:cs="Arial Narrow" w:eastAsia="Arial Narrow" w:hAnsi="Arial Narrow"/>
+                <w:b w:val="0"/>
+                <w:i w:val="0"/>
+                <w:smallCaps w:val="0"/>
+                <w:strike w:val="0"/>
+                <w:color w:val="000000"/>
+                <w:sz w:val="16"/>
+                <w:szCs w:val="16"/>
+                <w:u w:val="none"/>
+                <w:shd w:fill="auto" w:val="clear"/>
+                <w:vertAlign w:val="baseline"/>
+                <w:rtl w:val="0"/>
+              </w:rPr>
+              <w:t xml:space="preserve">M </w:t>
+            </w:r>
+            <w:r>
+              <w:rPr>
+                <w:rFonts w:ascii="Roboto Mono" w:cs="Roboto Mono" w:eastAsia="Roboto Mono" w:hAnsi="Roboto Mono"/>
+                <w:color w:val="188038"/>
+                <w:sz w:val="16"/>
+                <w:szCs w:val="16"/>
+                <w:rtl w:val="0"/>
+              </w:rPr>
+              <w:t xml:space="preserve">{{ sexeM_etu }}</w:t>
+            </w:r>
+            <w:r>
+              <w:rPr>
+                <w:rFonts w:ascii="Calibri" w:cs="Calibri" w:eastAsia="Calibri" w:hAnsi="Calibri"/>
+                <w:sz w:val="16"/>
+                <w:szCs w:val="16"/>
+                <w:rtl w:val="0"/>
+              </w:rPr>
+              <w:t xml:space="preserve"> </w:t>
+            </w:r>
+            <w:r>
+              <w:rPr>
+                <w:rFonts w:ascii="Arial Narrow" w:cs="Arial Narrow" w:eastAsia="Arial Narrow" w:hAnsi="Arial Narrow"/>
+                <w:b w:val="0"/>
+                <w:i w:val="0"/>
+                <w:smallCaps w:val="0"/>
+                <w:strike w:val="0"/>
+                <w:color w:val="000000"/>
+                <w:sz w:val="16"/>
+                <w:szCs w:val="16"/>
+                <w:u w:val="none"/>
+                <w:shd w:fill="auto" w:val="clear"/>
+                <w:vertAlign w:val="baseline"/>
+                <w:rtl w:val="0"/>
+              </w:rPr>
+              <w:t xml:space="preserve"> </w:t>
+            </w:r>
+            <w:r>
+              <w:rPr>
+                <w:rFonts w:ascii="Calibri" w:cs="Calibri" w:eastAsia="Calibri" w:hAnsi="Calibri"/>
+                <w:b w:val="0"/>
+                <w:i w:val="0"/>
+                <w:smallCaps w:val="0"/>
+                <w:strike w:val="0"/>
+                <w:color w:val="000000"/>
+                <w:sz w:val="16"/>
+                <w:szCs w:val="16"/>
+                <w:u w:val="none"/>
+                <w:shd w:fill="auto" w:val="clear"/>
+                <w:vertAlign w:val="baseline"/>
+                <w:rtl w:val="0"/>
+              </w:rPr>
+              <w:t xml:space="preserve">     Né(e) le : </w:t>
+            </w:r>
+            <w:r>
+              <w:rPr>
+                <w:rFonts w:ascii="Roboto Mono" w:cs="Roboto Mono" w:eastAsia="Roboto Mono" w:hAnsi="Roboto Mono"/>
+                <w:color w:val="188038"/>
+                <w:sz w:val="16"/>
+                <w:szCs w:val="16"/>
+                <w:rtl w:val="0"/>
+              </w:rPr>
+              <w:t xml:space="preserve">{{ dateNaissance_etudiant }}</w:t>
+            </w:r>
+            <w:r>
+              <w:rPr>
+                <w:rtl w:val="0"/>
+              </w:rPr>
+            </w:r>
+          </w:p>
+          <w:p>
+            <w:pPr>
+              <w:keepNext w:val="0"/>
+              <w:keepLines w:val="0"/>
+              <w:pageBreakBefore w:val="0"/>
+              <w:widowControl w:val="0"/>
+              <w:pBdr>
+                <w:top w:space="0" w:sz="0" w:val="nil"/>
+                <w:left w:space="0" w:sz="0" w:val="nil"/>
+                <w:bottom w:space="0" w:sz="0" w:val="nil"/>
+                <w:right w:space="0" w:sz="0" w:val="nil"/>
+                <w:between w:space="0" w:sz="0" w:val="nil"/>
+              </w:pBdr>
+              <w:shd w:fill="auto" w:val="clear"/>
+              <w:spacing w:after="0" w:before="0" w:line="360" w:lineRule="auto"/>
+              <w:ind w:left="0" w:right="0" w:firstLine="0"/>
+              <w:jc w:val="both"/>
+              <w:rPr>
+                <w:rFonts w:ascii="Calibri" w:cs="Calibri" w:eastAsia="Calibri" w:hAnsi="Calibri"/>
+                <w:sz w:val="16"/>
+                <w:szCs w:val="16"/>
+              </w:rPr>
+            </w:pPr>
+            <w:r>
+              <w:rPr>
+                <w:rFonts w:ascii="Calibri" w:cs="Calibri" w:eastAsia="Calibri" w:hAnsi="Calibri"/>
+                <w:b w:val="0"/>
+                <w:i w:val="0"/>
+                <w:smallCaps w:val="0"/>
+                <w:strike w:val="0"/>
+                <w:color w:val="000000"/>
+                <w:sz w:val="16"/>
+                <w:szCs w:val="16"/>
+                <w:u w:val="none"/>
+                <w:shd w:fill="auto" w:val="clear"/>
+                <w:vertAlign w:val="baseline"/>
+                <w:rtl w:val="0"/>
+              </w:rPr>
+              <w:t xml:space="preserve">Adresse :  </w:t>
+            </w:r>
+            <w:r>
+              <w:rPr>
+                <w:rFonts w:ascii="Roboto Mono" w:cs="Roboto Mono" w:eastAsia="Roboto Mono" w:hAnsi="Roboto Mono"/>
+                <w:color w:val="188038"/>
+                <w:sz w:val="16"/>
+                <w:szCs w:val="16"/>
+                <w:rtl w:val="0"/>
+              </w:rPr>
+              <w:t xml:space="preserve">{{ adresse_etudiant }}</w:t>
+            </w:r>
+            <w:r>
+              <w:rPr>
+                <w:rtl w:val="0"/>
+              </w:rPr>
+            </w:r>
+          </w:p>
+          <w:p>
+            <w:pPr>
+              <w:keepNext w:val="0"/>
+              <w:keepLines w:val="0"/>
+              <w:pageBreakBefore w:val="0"/>
+              <w:widowControl w:val="0"/>
+              <w:pBdr>
+                <w:top w:space="0" w:sz="0" w:val="nil"/>
+                <w:left w:space="0" w:sz="0" w:val="nil"/>
+                <w:bottom w:space="0" w:sz="0" w:val="nil"/>
+                <w:right w:space="0" w:sz="0" w:val="nil"/>
+                <w:between w:space="0" w:sz="0" w:val="nil"/>
+              </w:pBdr>
+              <w:shd w:fill="auto" w:val="clear"/>
+              <w:spacing w:after="0" w:before="0" w:line="360" w:lineRule="auto"/>
+              <w:ind w:left="0" w:right="0" w:firstLine="0"/>
+              <w:jc w:val="both"/>
+              <w:rPr>
+                <w:rFonts w:ascii="Calibri" w:cs="Calibri" w:eastAsia="Calibri" w:hAnsi="Calibri"/>
+                <w:b w:val="0"/>
+                <w:i w:val="0"/>
+                <w:smallCaps w:val="0"/>
+                <w:strike w:val="0"/>
+                <w:color w:val="000000"/>
+                <w:sz w:val="16"/>
+                <w:szCs w:val="16"/>
+                <w:u w:val="none"/>
+                <w:shd w:fill="auto" w:val="clear"/>
+                <w:vertAlign w:val="baseline"/>
+              </w:rPr>
+            </w:pPr>
+            <w:r>
+              <w:rPr>
+                <w:rtl w:val="0"/>
+              </w:rPr>
+            </w:r>
+          </w:p>
+          <w:p>
+            <w:pPr>
+              <w:keepNext w:val="0"/>
+              <w:keepLines w:val="0"/>
+              <w:pageBreakBefore w:val="0"/>
+              <w:widowControl w:val="0"/>
+              <w:pBdr>
+                <w:top w:space="0" w:sz="0" w:val="nil"/>
+                <w:left w:space="0" w:sz="0" w:val="nil"/>
+                <w:bottom w:space="0" w:sz="0" w:val="nil"/>
+                <w:right w:space="0" w:sz="0" w:val="nil"/>
+                <w:between w:space="0" w:sz="0" w:val="nil"/>
+              </w:pBdr>
+              <w:shd w:fill="auto" w:val="clear"/>
+              <w:tabs>
+                <w:tab w:val="left" w:leader="none" w:pos="2723"/>
+              </w:tabs>
+              <w:spacing w:after="0" w:before="0" w:line="360" w:lineRule="auto"/>
+              <w:ind w:left="0" w:right="0" w:firstLine="0"/>
+              <w:jc w:val="both"/>
+              <w:rPr>
+                <w:rFonts w:ascii="Calibri" w:cs="Calibri" w:eastAsia="Calibri" w:hAnsi="Calibri"/>
+                <w:sz w:val="16"/>
+                <w:szCs w:val="16"/>
+              </w:rPr>
+            </w:pPr>
+            <w:r>
+              <w:rPr>
+                <w:rFonts w:ascii="Noto Sans Symbols" w:cs="Noto Sans Symbols" w:eastAsia="Noto Sans Symbols" w:hAnsi="Noto Sans Symbols"/>
+                <w:b w:val="0"/>
+                <w:i w:val="0"/>
+                <w:smallCaps w:val="0"/>
+                <w:strike w:val="0"/>
+                <w:color w:val="000000"/>
+                <w:sz w:val="16"/>
+                <w:szCs w:val="16"/>
+                <w:u w:val="none"/>
+                <w:shd w:fill="auto" w:val="clear"/>
+                <w:vertAlign w:val="baseline"/>
+                <w:rtl w:val="0"/>
+              </w:rPr>
+              <w:t xml:space="preserve">🕿: </w:t>
+            </w:r>
+            <w:r>
+              <w:rPr>
+                <w:rFonts w:ascii="Roboto Mono" w:cs="Roboto Mono" w:eastAsia="Roboto Mono" w:hAnsi="Roboto Mono"/>
+                <w:color w:val="188038"/>
+                <w:sz w:val="16"/>
+                <w:szCs w:val="16"/>
+                <w:rtl w:val="0"/>
+              </w:rPr>
+              <w:t xml:space="preserve">{{ numeroTel_etudiant }}</w:t>
+            </w:r>
+            <w:r>
+              <w:rPr>
+                <w:rFonts w:ascii="Calibri" w:cs="Calibri" w:eastAsia="Calibri" w:hAnsi="Calibri"/>
+                <w:sz w:val="16"/>
+                <w:szCs w:val="16"/>
+                <w:rtl w:val="0"/>
+              </w:rPr>
               <w:tab/>
-              <w:t xml:space="preserve"> mél :{{ adresseMail_etudiant }}</w:t>
-              <w:br/>
-              <w:t>Intitulé de la formation ou du cursus suivi dans l’établissement d’enseignement supérieur et volume horaire (annuel ou semestriel) :</w:t>
-              <w:br/>
+            </w:r>
+            <w:r>
+              <w:rPr>
+                <w:rFonts w:ascii="Calibri" w:cs="Calibri" w:eastAsia="Calibri" w:hAnsi="Calibri"/>
+                <w:b w:val="0"/>
+                <w:i w:val="0"/>
+                <w:smallCaps w:val="0"/>
+                <w:strike w:val="0"/>
+                <w:color w:val="000000"/>
+                <w:sz w:val="16"/>
+                <w:szCs w:val="16"/>
+                <w:u w:val="none"/>
+                <w:shd w:fill="auto" w:val="clear"/>
+                <w:vertAlign w:val="baseline"/>
+                <w:rtl w:val="0"/>
+              </w:rPr>
+              <w:t xml:space="preserve"> mél :</w:t>
+            </w:r>
+            <w:r>
+              <w:rPr>
+                <w:rFonts w:ascii="Roboto Mono" w:cs="Roboto Mono" w:eastAsia="Roboto Mono" w:hAnsi="Roboto Mono"/>
+                <w:color w:val="188038"/>
+                <w:sz w:val="16"/>
+                <w:szCs w:val="16"/>
+                <w:rtl w:val="0"/>
+              </w:rPr>
+              <w:t xml:space="preserve">{{ adresseMail_etudiant }}</w:t>
+            </w:r>
+            <w:r>
+              <w:rPr>
+                <w:rtl w:val="0"/>
+              </w:rPr>
+            </w:r>
+          </w:p>
+          <w:p>
+            <w:pPr>
+              <w:keepNext w:val="0"/>
+              <w:keepLines w:val="0"/>
+              <w:pageBreakBefore w:val="0"/>
+              <w:widowControl w:val="0"/>
+              <w:pBdr>
+                <w:top w:space="0" w:sz="0" w:val="nil"/>
+                <w:left w:space="0" w:sz="0" w:val="nil"/>
+                <w:bottom w:space="0" w:sz="0" w:val="nil"/>
+                <w:right w:space="0" w:sz="0" w:val="nil"/>
+                <w:between w:space="0" w:sz="0" w:val="nil"/>
+              </w:pBdr>
+              <w:shd w:fill="auto" w:val="clear"/>
+              <w:spacing w:after="0" w:before="0" w:line="360" w:lineRule="auto"/>
+              <w:ind w:left="0" w:right="0" w:firstLine="0"/>
+              <w:jc w:val="both"/>
+              <w:rPr>
+                <w:rFonts w:ascii="Calibri" w:cs="Calibri" w:eastAsia="Calibri" w:hAnsi="Calibri"/>
+                <w:b w:val="0"/>
+                <w:i w:val="0"/>
+                <w:smallCaps w:val="0"/>
+                <w:strike w:val="0"/>
+                <w:color w:val="000000"/>
+                <w:sz w:val="16"/>
+                <w:szCs w:val="16"/>
+                <w:u w:val="none"/>
+                <w:shd w:fill="auto" w:val="clear"/>
+                <w:vertAlign w:val="baseline"/>
+              </w:rPr>
+            </w:pPr>
+            <w:r>
+              <w:rPr>
+                <w:rFonts w:ascii="Calibri" w:cs="Calibri" w:eastAsia="Calibri" w:hAnsi="Calibri"/>
+                <w:b w:val="1"/>
+                <w:i w:val="0"/>
+                <w:smallCaps w:val="1"/>
+                <w:strike w:val="0"/>
+                <w:color w:val="000000"/>
+                <w:sz w:val="16"/>
+                <w:szCs w:val="16"/>
+                <w:u w:val="none"/>
+                <w:shd w:fill="auto" w:val="clear"/>
+                <w:vertAlign w:val="baseline"/>
+                <w:rtl w:val="0"/>
+              </w:rPr>
+              <w:t xml:space="preserve">Intitulé de la formation ou du cursus suivi dans l’établissement d’enseignement supérieur et volume horaire (annuel ou semestriel) :</w:t>
+            </w:r>
+            <w:r>
+              <w:rPr>
+                <w:rtl w:val="0"/>
+              </w:rPr>
+            </w:r>
+          </w:p>
+          <w:p>
+            <w:pPr>
+              <w:keepNext w:val="0"/>
+              <w:keepLines w:val="0"/>
+              <w:pageBreakBefore w:val="0"/>
+              <w:widowControl w:val="0"/>
+              <w:pBdr>
+                <w:top w:space="0" w:sz="0" w:val="nil"/>
+                <w:left w:space="0" w:sz="0" w:val="nil"/>
+                <w:bottom w:space="0" w:sz="0" w:val="nil"/>
+                <w:right w:space="0" w:sz="0" w:val="nil"/>
+                <w:between w:space="0" w:sz="0" w:val="nil"/>
+              </w:pBdr>
+              <w:shd w:fill="auto" w:val="clear"/>
+              <w:spacing w:after="0" w:before="0" w:line="360" w:lineRule="auto"/>
+              <w:ind w:left="0" w:right="0" w:firstLine="0"/>
+              <w:jc w:val="center"/>
+              <w:rPr>
+                <w:rFonts w:ascii="Calibri" w:cs="Calibri" w:eastAsia="Calibri" w:hAnsi="Calibri"/>
+                <w:b w:val="1"/>
+                <w:i w:val="0"/>
+                <w:smallCaps w:val="0"/>
+                <w:strike w:val="0"/>
+                <w:color w:val="000000"/>
+                <w:sz w:val="16"/>
+                <w:szCs w:val="16"/>
+                <w:u w:val="none"/>
+                <w:shd w:fill="auto" w:val="clear"/>
+                <w:vertAlign w:val="baseline"/>
+              </w:rPr>
+            </w:pPr>
+            <w:r>
+              <w:rPr>
+                <w:rFonts w:ascii="Calibri" w:cs="Calibri" w:eastAsia="Calibri" w:hAnsi="Calibri"/>
+                <w:b w:val="1"/>
+                <w:i w:val="0"/>
+                <w:smallCaps w:val="0"/>
+                <w:strike w:val="0"/>
+                <w:color w:val="000000"/>
+                <w:sz w:val="16"/>
+                <w:szCs w:val="16"/>
+                <w:u w:val="none"/>
+                <w:shd w:fill="auto" w:val="clear"/>
+                <w:vertAlign w:val="baseline"/>
+                <w:rtl w:val="0"/>
+              </w:rPr>
               <w:t xml:space="preserve">BUT INFORMATIQUE PARCOURS….. </w:t>
-              <w:br/>
-              <w:t>Volume horaire annuel : 450</w:t>
+            </w:r>
+          </w:p>
+          <w:p>
+            <w:pPr>
+              <w:keepNext w:val="0"/>
+              <w:keepLines w:val="0"/>
+              <w:pageBreakBefore w:val="0"/>
+              <w:widowControl w:val="0"/>
+              <w:pBdr>
+                <w:top w:space="0" w:sz="0" w:val="nil"/>
+                <w:left w:space="0" w:sz="0" w:val="nil"/>
+                <w:bottom w:space="0" w:sz="0" w:val="nil"/>
+                <w:right w:space="0" w:sz="0" w:val="nil"/>
+                <w:between w:space="0" w:sz="0" w:val="nil"/>
+              </w:pBdr>
+              <w:shd w:fill="auto" w:val="clear"/>
+              <w:spacing w:after="0" w:before="0" w:line="360" w:lineRule="auto"/>
+              <w:ind w:left="0" w:right="0" w:firstLine="0"/>
+              <w:jc w:val="both"/>
+              <w:rPr>
+                <w:rFonts w:ascii="Calibri" w:cs="Calibri" w:eastAsia="Calibri" w:hAnsi="Calibri"/>
+                <w:b w:val="0"/>
+                <w:i w:val="0"/>
+                <w:smallCaps w:val="0"/>
+                <w:strike w:val="0"/>
+                <w:color w:val="000000"/>
+                <w:sz w:val="16"/>
+                <w:szCs w:val="16"/>
+                <w:u w:val="none"/>
+                <w:shd w:fill="auto" w:val="clear"/>
+                <w:vertAlign w:val="baseline"/>
+              </w:rPr>
+            </w:pPr>
+            <w:r>
+              <w:rPr>
+                <w:rFonts w:ascii="Calibri" w:cs="Calibri" w:eastAsia="Calibri" w:hAnsi="Calibri"/>
+                <w:b w:val="0"/>
+                <w:i w:val="0"/>
+                <w:smallCaps w:val="0"/>
+                <w:strike w:val="0"/>
+                <w:color w:val="000000"/>
+                <w:sz w:val="16"/>
+                <w:szCs w:val="16"/>
+                <w:u w:val="none"/>
+                <w:shd w:fill="auto" w:val="clear"/>
+                <w:vertAlign w:val="baseline"/>
+                <w:rtl w:val="0"/>
+              </w:rPr>
+              <w:t xml:space="preserve">Volume horaire annuel : 450</w:t>
             </w:r>
           </w:p>
         </w:tc>
@@ -2582,20 +3896,402 @@
             </w:tcBorders>
           </w:tcPr>
           <w:p>
-            <w:r>
-              <w:t>Encadrement du stagiaire par L’organisme d’accueil</w:t>
-              <w:br/>
-              <w:br/>
+            <w:pPr>
+              <w:keepNext w:val="0"/>
+              <w:keepLines w:val="0"/>
+              <w:pageBreakBefore w:val="0"/>
+              <w:widowControl w:val="0"/>
+              <w:pBdr>
+                <w:top w:space="0" w:sz="0" w:val="nil"/>
+                <w:left w:space="0" w:sz="0" w:val="nil"/>
+                <w:bottom w:space="0" w:sz="0" w:val="nil"/>
+                <w:right w:space="0" w:sz="0" w:val="nil"/>
+                <w:between w:space="0" w:sz="0" w:val="nil"/>
+              </w:pBdr>
+              <w:shd w:fill="auto" w:val="clear"/>
+              <w:spacing w:after="0" w:before="0" w:line="276" w:lineRule="auto"/>
+              <w:ind w:left="0" w:right="0" w:firstLine="0"/>
+              <w:jc w:val="both"/>
+              <w:rPr>
+                <w:rFonts w:ascii="Calibri" w:cs="Calibri" w:eastAsia="Calibri" w:hAnsi="Calibri"/>
+                <w:b w:val="1"/>
+                <w:i w:val="0"/>
+                <w:smallCaps w:val="1"/>
+                <w:strike w:val="0"/>
+                <w:color w:val="000000"/>
+                <w:sz w:val="16"/>
+                <w:szCs w:val="16"/>
+                <w:u w:val="single"/>
+                <w:shd w:fill="auto" w:val="clear"/>
+                <w:vertAlign w:val="baseline"/>
+              </w:rPr>
+            </w:pPr>
+            <w:r>
+              <w:rPr>
+                <w:rFonts w:ascii="Calibri" w:cs="Calibri" w:eastAsia="Calibri" w:hAnsi="Calibri"/>
+                <w:b w:val="1"/>
+                <w:i w:val="0"/>
+                <w:smallCaps w:val="1"/>
+                <w:strike w:val="0"/>
+                <w:color w:val="000000"/>
+                <w:sz w:val="16"/>
+                <w:szCs w:val="16"/>
+                <w:u w:val="single"/>
+                <w:shd w:fill="auto" w:val="clear"/>
+                <w:vertAlign w:val="baseline"/>
+                <w:rtl w:val="0"/>
+              </w:rPr>
+              <w:t xml:space="preserve">Encadrement du stagiaire par L’organisme d’accueil</w:t>
+            </w:r>
+          </w:p>
+          <w:p>
+            <w:pPr>
+              <w:keepNext w:val="0"/>
+              <w:keepLines w:val="0"/>
+              <w:pageBreakBefore w:val="0"/>
+              <w:widowControl w:val="0"/>
+              <w:pBdr>
+                <w:top w:space="0" w:sz="0" w:val="nil"/>
+                <w:left w:space="0" w:sz="0" w:val="nil"/>
+                <w:bottom w:space="0" w:sz="0" w:val="nil"/>
+                <w:right w:space="0" w:sz="0" w:val="nil"/>
+                <w:between w:space="0" w:sz="0" w:val="nil"/>
+              </w:pBdr>
+              <w:shd w:fill="auto" w:val="clear"/>
+              <w:spacing w:after="0" w:before="0" w:line="276" w:lineRule="auto"/>
+              <w:ind w:left="0" w:right="0" w:firstLine="0"/>
+              <w:jc w:val="both"/>
+              <w:rPr>
+                <w:rFonts w:ascii="Calibri" w:cs="Calibri" w:eastAsia="Calibri" w:hAnsi="Calibri"/>
+                <w:b w:val="1"/>
+                <w:i w:val="0"/>
+                <w:smallCaps w:val="1"/>
+                <w:strike w:val="0"/>
+                <w:color w:val="000000"/>
+                <w:sz w:val="16"/>
+                <w:szCs w:val="16"/>
+                <w:u w:val="single"/>
+                <w:shd w:fill="auto" w:val="clear"/>
+                <w:vertAlign w:val="baseline"/>
+              </w:rPr>
+            </w:pPr>
+            <w:r>
+              <w:rPr>
+                <w:rtl w:val="0"/>
+              </w:rPr>
+            </w:r>
+          </w:p>
+          <w:p>
+            <w:pPr>
+              <w:keepNext w:val="0"/>
+              <w:keepLines w:val="0"/>
+              <w:pageBreakBefore w:val="0"/>
+              <w:widowControl w:val="0"/>
+              <w:pBdr>
+                <w:top w:space="0" w:sz="0" w:val="nil"/>
+                <w:left w:space="0" w:sz="0" w:val="nil"/>
+                <w:bottom w:space="0" w:sz="0" w:val="nil"/>
+                <w:right w:space="0" w:sz="0" w:val="nil"/>
+                <w:between w:space="0" w:sz="0" w:val="nil"/>
+              </w:pBdr>
+              <w:shd w:fill="auto" w:val="clear"/>
+              <w:spacing w:after="0" w:before="0" w:line="276" w:lineRule="auto"/>
+              <w:ind w:left="0" w:right="0" w:firstLine="0"/>
+              <w:jc w:val="both"/>
+              <w:rPr>
+                <w:rFonts w:ascii="Calibri" w:cs="Calibri" w:eastAsia="Calibri" w:hAnsi="Calibri"/>
+                <w:b w:val="0"/>
+                <w:i w:val="0"/>
+                <w:smallCaps w:val="0"/>
+                <w:strike w:val="0"/>
+                <w:color w:val="000000"/>
+                <w:sz w:val="16"/>
+                <w:szCs w:val="16"/>
+                <w:u w:val="none"/>
+                <w:shd w:fill="auto" w:val="clear"/>
+                <w:vertAlign w:val="baseline"/>
+              </w:rPr>
+            </w:pPr>
+            <w:r>
+              <w:rPr>
+                <w:rFonts w:ascii="Calibri" w:cs="Calibri" w:eastAsia="Calibri" w:hAnsi="Calibri"/>
+                <w:b w:val="0"/>
+                <w:i w:val="0"/>
+                <w:smallCaps w:val="0"/>
+                <w:strike w:val="0"/>
+                <w:color w:val="000000"/>
+                <w:sz w:val="16"/>
+                <w:szCs w:val="16"/>
+                <w:u w:val="none"/>
+                <w:shd w:fill="auto" w:val="clear"/>
+                <w:vertAlign w:val="baseline"/>
+                <w:rtl w:val="0"/>
+              </w:rPr>
               <w:t xml:space="preserve">Nom et prénom du tuteur de stage : </w:t>
-              <w:br/>
-              <w:t>TuteurA PreTuteurA</w:t>
-              <w:br/>
-              <w:br/>
-              <w:t>Fonction : developpeur</w:t>
-              <w:br/>
-              <w:br/>
-              <w:t>🕿 mél :  Tuteur@gmail.com</w:t>
-              <w:br/>
+            </w:r>
+          </w:p>
+          <w:p>
+            <w:pPr>
+              <w:keepNext w:val="0"/>
+              <w:keepLines w:val="0"/>
+              <w:pageBreakBefore w:val="0"/>
+              <w:widowControl w:val="0"/>
+              <w:pBdr>
+                <w:top w:space="0" w:sz="0" w:val="nil"/>
+                <w:left w:space="0" w:sz="0" w:val="nil"/>
+                <w:bottom w:space="0" w:sz="0" w:val="nil"/>
+                <w:right w:space="0" w:sz="0" w:val="nil"/>
+                <w:between w:space="0" w:sz="0" w:val="nil"/>
+              </w:pBdr>
+              <w:shd w:fill="auto" w:val="clear"/>
+              <w:spacing w:after="0" w:before="0" w:line="276" w:lineRule="auto"/>
+              <w:ind w:left="0" w:right="0" w:firstLine="0"/>
+              <w:jc w:val="both"/>
+              <w:rPr>
+                <w:rFonts w:ascii="Calibri" w:cs="Calibri" w:eastAsia="Calibri" w:hAnsi="Calibri"/>
+                <w:sz w:val="16"/>
+                <w:szCs w:val="16"/>
+              </w:rPr>
+            </w:pPr>
+            <w:r>
+              <w:rPr>
+                <w:rFonts w:ascii="Roboto Mono" w:cs="Roboto Mono" w:eastAsia="Roboto Mono" w:hAnsi="Roboto Mono"/>
+                <w:color w:val="188038"/>
+                <w:sz w:val="16"/>
+                <w:szCs w:val="16"/>
+                <w:rtl w:val="0"/>
+              </w:rPr>
+              <w:t xml:space="preserve">{{ nom_tuteur }} {{ prenom_tuteur }}</w:t>
+            </w:r>
+            <w:r>
+              <w:rPr>
+                <w:rtl w:val="0"/>
+              </w:rPr>
+            </w:r>
+          </w:p>
+          <w:p>
+            <w:pPr>
+              <w:keepNext w:val="0"/>
+              <w:keepLines w:val="0"/>
+              <w:pageBreakBefore w:val="0"/>
+              <w:widowControl w:val="0"/>
+              <w:pBdr>
+                <w:top w:space="0" w:sz="0" w:val="nil"/>
+                <w:left w:space="0" w:sz="0" w:val="nil"/>
+                <w:bottom w:space="0" w:sz="0" w:val="nil"/>
+                <w:right w:space="0" w:sz="0" w:val="nil"/>
+                <w:between w:space="0" w:sz="0" w:val="nil"/>
+              </w:pBdr>
+              <w:shd w:fill="auto" w:val="clear"/>
+              <w:spacing w:after="0" w:before="0" w:line="276" w:lineRule="auto"/>
+              <w:ind w:left="0" w:right="0" w:firstLine="0"/>
+              <w:jc w:val="both"/>
+              <w:rPr>
+                <w:rFonts w:ascii="Roboto Mono" w:cs="Roboto Mono" w:eastAsia="Roboto Mono" w:hAnsi="Roboto Mono"/>
+                <w:color w:val="188038"/>
+                <w:sz w:val="16"/>
+                <w:szCs w:val="16"/>
+              </w:rPr>
+            </w:pPr>
+            <w:r>
+              <w:rPr>
+                <w:rtl w:val="0"/>
+              </w:rPr>
+            </w:r>
+          </w:p>
+          <w:p>
+            <w:pPr>
+              <w:keepNext w:val="0"/>
+              <w:keepLines w:val="0"/>
+              <w:pageBreakBefore w:val="0"/>
+              <w:widowControl w:val="0"/>
+              <w:pBdr>
+                <w:top w:space="0" w:sz="0" w:val="nil"/>
+                <w:left w:space="0" w:sz="0" w:val="nil"/>
+                <w:bottom w:space="0" w:sz="0" w:val="nil"/>
+                <w:right w:space="0" w:sz="0" w:val="nil"/>
+                <w:between w:space="0" w:sz="0" w:val="nil"/>
+              </w:pBdr>
+              <w:shd w:fill="auto" w:val="clear"/>
+              <w:spacing w:after="0" w:before="0" w:line="276" w:lineRule="auto"/>
+              <w:ind w:left="0" w:right="0" w:firstLine="0"/>
+              <w:jc w:val="both"/>
+              <w:rPr>
+                <w:rFonts w:ascii="Calibri" w:cs="Calibri" w:eastAsia="Calibri" w:hAnsi="Calibri"/>
+                <w:sz w:val="16"/>
+                <w:szCs w:val="16"/>
+              </w:rPr>
+            </w:pPr>
+            <w:r>
+              <w:rPr>
+                <w:rFonts w:ascii="Calibri" w:cs="Calibri" w:eastAsia="Calibri" w:hAnsi="Calibri"/>
+                <w:b w:val="0"/>
+                <w:i w:val="0"/>
+                <w:smallCaps w:val="0"/>
+                <w:strike w:val="0"/>
+                <w:color w:val="000000"/>
+                <w:sz w:val="16"/>
+                <w:szCs w:val="16"/>
+                <w:u w:val="none"/>
+                <w:shd w:fill="auto" w:val="clear"/>
+                <w:vertAlign w:val="baseline"/>
+                <w:rtl w:val="0"/>
+              </w:rPr>
+              <w:t xml:space="preserve">Fonction : </w:t>
+            </w:r>
+            <w:r>
+              <w:rPr>
+                <w:rFonts w:ascii="Roboto Mono" w:cs="Roboto Mono" w:eastAsia="Roboto Mono" w:hAnsi="Roboto Mono"/>
+                <w:color w:val="188038"/>
+                <w:sz w:val="16"/>
+                <w:szCs w:val="16"/>
+                <w:rtl w:val="0"/>
+              </w:rPr>
+              <w:t xml:space="preserve">{{ metier_tuteur }}</w:t>
+            </w:r>
+            <w:r>
+              <w:rPr>
+                <w:rtl w:val="0"/>
+              </w:rPr>
+            </w:r>
+          </w:p>
+          <w:p>
+            <w:pPr>
+              <w:keepNext w:val="0"/>
+              <w:keepLines w:val="0"/>
+              <w:pageBreakBefore w:val="0"/>
+              <w:widowControl w:val="0"/>
+              <w:pBdr>
+                <w:top w:space="0" w:sz="0" w:val="nil"/>
+                <w:left w:space="0" w:sz="0" w:val="nil"/>
+                <w:bottom w:space="0" w:sz="0" w:val="nil"/>
+                <w:right w:space="0" w:sz="0" w:val="nil"/>
+                <w:between w:space="0" w:sz="0" w:val="nil"/>
+              </w:pBdr>
+              <w:shd w:fill="auto" w:val="clear"/>
+              <w:spacing w:after="0" w:before="0" w:line="276" w:lineRule="auto"/>
+              <w:ind w:left="0" w:right="0" w:firstLine="0"/>
+              <w:jc w:val="both"/>
+              <w:rPr>
+                <w:rFonts w:ascii="Calibri" w:cs="Calibri" w:eastAsia="Calibri" w:hAnsi="Calibri"/>
+                <w:b w:val="0"/>
+                <w:i w:val="0"/>
+                <w:smallCaps w:val="0"/>
+                <w:strike w:val="0"/>
+                <w:color w:val="000000"/>
+                <w:sz w:val="16"/>
+                <w:szCs w:val="16"/>
+                <w:u w:val="none"/>
+                <w:shd w:fill="auto" w:val="clear"/>
+                <w:vertAlign w:val="baseline"/>
+              </w:rPr>
+            </w:pPr>
+            <w:r>
+              <w:rPr>
+                <w:rtl w:val="0"/>
+              </w:rPr>
+            </w:r>
+          </w:p>
+          <w:p>
+            <w:pPr>
+              <w:keepNext w:val="0"/>
+              <w:keepLines w:val="0"/>
+              <w:pageBreakBefore w:val="0"/>
+              <w:widowControl w:val="0"/>
+              <w:pBdr>
+                <w:top w:space="0" w:sz="0" w:val="nil"/>
+                <w:left w:space="0" w:sz="0" w:val="nil"/>
+                <w:bottom w:space="0" w:sz="0" w:val="nil"/>
+                <w:right w:space="0" w:sz="0" w:val="nil"/>
+                <w:between w:space="0" w:sz="0" w:val="nil"/>
+              </w:pBdr>
+              <w:shd w:fill="auto" w:val="clear"/>
+              <w:spacing w:after="0" w:before="0" w:line="276" w:lineRule="auto"/>
+              <w:ind w:left="0" w:right="0" w:firstLine="0"/>
+              <w:jc w:val="both"/>
+              <w:rPr>
+                <w:rFonts w:ascii="Calibri" w:cs="Calibri" w:eastAsia="Calibri" w:hAnsi="Calibri"/>
+                <w:sz w:val="16"/>
+                <w:szCs w:val="16"/>
+              </w:rPr>
+            </w:pPr>
+            <w:r>
+              <w:rPr>
+                <w:rFonts w:ascii="Noto Sans Symbols" w:cs="Noto Sans Symbols" w:eastAsia="Noto Sans Symbols" w:hAnsi="Noto Sans Symbols"/>
+                <w:b w:val="0"/>
+                <w:i w:val="0"/>
+                <w:smallCaps w:val="0"/>
+                <w:strike w:val="0"/>
+                <w:color w:val="000000"/>
+                <w:sz w:val="16"/>
+                <w:szCs w:val="16"/>
+                <w:u w:val="none"/>
+                <w:shd w:fill="auto" w:val="clear"/>
+                <w:vertAlign w:val="baseline"/>
+                <w:rtl w:val="0"/>
+              </w:rPr>
+              <w:t xml:space="preserve">🕿</w:t>
+            </w:r>
+            <w:r>
+              <w:rPr>
+                <w:rFonts w:ascii="Calibri" w:cs="Calibri" w:eastAsia="Calibri" w:hAnsi="Calibri"/>
+                <w:b w:val="0"/>
+                <w:i w:val="0"/>
+                <w:smallCaps w:val="0"/>
+                <w:strike w:val="0"/>
+                <w:color w:val="000000"/>
+                <w:sz w:val="16"/>
+                <w:szCs w:val="16"/>
+                <w:u w:val="none"/>
+                <w:shd w:fill="auto" w:val="clear"/>
+                <w:vertAlign w:val="baseline"/>
+                <w:rtl w:val="0"/>
+              </w:rPr>
+              <w:t xml:space="preserve"> mél :  </w:t>
+            </w:r>
+            <w:r>
+              <w:rPr>
+                <w:rFonts w:ascii="Roboto Mono" w:cs="Roboto Mono" w:eastAsia="Roboto Mono" w:hAnsi="Roboto Mono"/>
+                <w:color w:val="188038"/>
+                <w:sz w:val="16"/>
+                <w:szCs w:val="16"/>
+                <w:rtl w:val="0"/>
+              </w:rPr>
+              <w:t xml:space="preserve">{{ mail_tuteur }}</w:t>
+            </w:r>
+            <w:r>
+              <w:rPr>
+                <w:rtl w:val="0"/>
+              </w:rPr>
+            </w:r>
+          </w:p>
+          <w:p>
+            <w:pPr>
+              <w:keepNext w:val="0"/>
+              <w:keepLines w:val="0"/>
+              <w:pageBreakBefore w:val="0"/>
+              <w:widowControl w:val="0"/>
+              <w:pBdr>
+                <w:top w:space="0" w:sz="0" w:val="nil"/>
+                <w:left w:space="0" w:sz="0" w:val="nil"/>
+                <w:bottom w:space="0" w:sz="0" w:val="nil"/>
+                <w:right w:space="0" w:sz="0" w:val="nil"/>
+                <w:between w:space="0" w:sz="0" w:val="nil"/>
+              </w:pBdr>
+              <w:shd w:fill="auto" w:val="clear"/>
+              <w:spacing w:after="0" w:before="0" w:line="276" w:lineRule="auto"/>
+              <w:ind w:left="0" w:right="0" w:firstLine="0"/>
+              <w:jc w:val="both"/>
+              <w:rPr>
+                <w:rFonts w:ascii="Calibri" w:cs="Calibri" w:eastAsia="Calibri" w:hAnsi="Calibri"/>
+                <w:sz w:val="16"/>
+                <w:szCs w:val="16"/>
+              </w:rPr>
+            </w:pPr>
+            <w:r>
+              <w:rPr>
+                <w:rtl w:val="0"/>
+              </w:rPr>
             </w:r>
           </w:p>
         </w:tc>

</xml_diff>